<commit_message>
Use OrderedDict instead of defaultdict
</commit_message>
<xml_diff>
--- a/Huffman Report.docx
+++ b/Huffman Report.docx
@@ -30,6 +30,31 @@
       </w:r>
     </w:p>
     <w:p>
+      <w:pPr>
+        <w:jc w:val="both"/>
+      </w:pPr>
+      <w:r>
+        <w:t xml:space="preserve">Huffman coding </w:t>
+      </w:r>
+      <w:r>
+        <w:t>relies on assigning code words to characters, with the length of the code word being proportional to the frequency of the character in the encoding text.</w:t>
+      </w:r>
+      <w:r>
+        <w:t xml:space="preserve"> Each character is then replaced with a code word, and then the code word dictionary and the encoded text is written to a new file, which will have a smaller file size (on average).</w:t>
+      </w:r>
+    </w:p>
+    <w:p>
+      <w:pPr>
+        <w:jc w:val="both"/>
+      </w:pPr>
+    </w:p>
+    <w:p>
+      <w:pPr>
+        <w:jc w:val="both"/>
+      </w:pPr>
+      <w:r>
+        <w:t>Stuff about canonical Huffman…</w:t>
+      </w:r>
       <w:bookmarkStart w:id="0" w:name="_GoBack"/>
       <w:bookmarkEnd w:id="0"/>
     </w:p>

</xml_diff>